<commit_message>
Updates to Data in R module CEs and HOs
</commit_message>
<xml_diff>
--- a/modules/Getting_Data_Into_R/RHO.docx
+++ b/modules/Getting_Data_Into_R/RHO.docx
@@ -7,39 +7,39 @@
         <w:pStyle w:val="Title"/>
       </w:pPr>
       <w:r>
+        <w:t xml:space="preserve">R</w:t>
+      </w:r>
+      <w:r>
+        <w:t xml:space="preserve"> </w:t>
+      </w:r>
+      <w:r>
+        <w:t xml:space="preserve">Handout</w:t>
+      </w:r>
+    </w:p>
+    <w:p>
+      <w:pPr>
+        <w:pStyle w:val="Subtitle"/>
+      </w:pPr>
+      <w:r>
         <w:t xml:space="preserve">Getting</w:t>
       </w:r>
       <w:r>
         <w:t xml:space="preserve"> </w:t>
       </w:r>
       <w:r>
-        <w:t xml:space="preserve">Started</w:t>
-      </w:r>
-      <w:r>
-        <w:t xml:space="preserve"> </w:t>
-      </w:r>
-      <w:r>
-        <w:t xml:space="preserve">with</w:t>
+        <w:t xml:space="preserve">Data</w:t>
+      </w:r>
+      <w:r>
+        <w:t xml:space="preserve"> </w:t>
+      </w:r>
+      <w:r>
+        <w:t xml:space="preserve">Into</w:t>
       </w:r>
       <w:r>
         <w:t xml:space="preserve"> </w:t>
       </w:r>
       <w:r>
         <w:t xml:space="preserve">R</w:t>
-      </w:r>
-    </w:p>
-    <w:p>
-      <w:pPr>
-        <w:pStyle w:val="Subtitle"/>
-      </w:pPr>
-      <w:r>
-        <w:t xml:space="preserve">R</w:t>
-      </w:r>
-      <w:r>
-        <w:t xml:space="preserve"> </w:t>
-      </w:r>
-      <w:r>
-        <w:t xml:space="preserve">Handout</w:t>
       </w:r>
     </w:p>
     <w:p>
@@ -177,7 +177,7 @@
         <w:rPr>
           <w:rStyle w:val="NormalTok"/>
         </w:rPr>
-        <w:t xml:space="preserve">iris &lt;-</w:t>
+        <w:t xml:space="preserve">dfobj &lt;-</w:t>
       </w:r>
       <w:r>
         <w:rPr>
@@ -234,7 +234,7 @@
         <w:rPr>
           <w:rStyle w:val="NormalTok"/>
         </w:rPr>
-        <w:t xml:space="preserve">(iris)</w:t>
+        <w:t xml:space="preserve">(dfobj)</w:t>
       </w:r>
     </w:p>
     <w:p>
@@ -319,7 +319,7 @@
         <w:rPr>
           <w:rStyle w:val="NormalTok"/>
         </w:rPr>
-        <w:t xml:space="preserve">(iris)     </w:t>
+        <w:t xml:space="preserve">(dfobj)     </w:t>
       </w:r>
       <w:r>
         <w:rPr>
@@ -423,7 +423,7 @@
         <w:rPr>
           <w:rStyle w:val="NormalTok"/>
         </w:rPr>
-        <w:t xml:space="preserve">iris$seplen</w:t>
+        <w:t xml:space="preserve">dfobj$seplen</w:t>
       </w:r>
     </w:p>
     <w:p>
@@ -502,7 +502,7 @@
         <w:rPr>
           <w:rStyle w:val="NormalTok"/>
         </w:rPr>
-        <w:t xml:space="preserve">iris$species</w:t>
+        <w:t xml:space="preserve">dfobj$species</w:t>
       </w:r>
     </w:p>
     <w:p>
@@ -762,7 +762,7 @@
         <w:rPr>
           <w:rStyle w:val="NormalTok"/>
         </w:rPr>
-        <w:t xml:space="preserve">(iris,species==</w:t>
+        <w:t xml:space="preserve">(dfobj,species==</w:t>
       </w:r>
       <w:r>
         <w:rPr>
@@ -898,7 +898,7 @@
         <w:rPr>
           <w:rStyle w:val="NormalTok"/>
         </w:rPr>
-        <w:t xml:space="preserve">(iris,seplen&gt;</w:t>
+        <w:t xml:space="preserve">(dfobj,seplen&gt;</w:t>
       </w:r>
       <w:r>
         <w:rPr>
@@ -1043,7 +1043,7 @@
         <w:rPr>
           <w:rStyle w:val="NormalTok"/>
         </w:rPr>
-        <w:t xml:space="preserve">(iris,species!=</w:t>
+        <w:t xml:space="preserve">(dfobj,species!=</w:t>
       </w:r>
       <w:r>
         <w:rPr>
@@ -1179,7 +1179,7 @@
         <w:rPr>
           <w:rStyle w:val="NormalTok"/>
         </w:rPr>
-        <w:t xml:space="preserve">(iris,species %in%</w:t>
+        <w:t xml:space="preserve">(dfobj,species %in%</w:t>
       </w:r>
       <w:r>
         <w:rPr>
@@ -1345,7 +1345,7 @@
         <w:rPr>
           <w:rStyle w:val="NormalTok"/>
         </w:rPr>
-        <w:t xml:space="preserve">(iris,species==</w:t>
+        <w:t xml:space="preserve">(dfobj,species==</w:t>
       </w:r>
       <w:r>
         <w:rPr>
@@ -1502,7 +1502,7 @@
         <w:rPr>
           <w:rStyle w:val="NormalTok"/>
         </w:rPr>
-        <w:t xml:space="preserve">(iris,species==</w:t>
+        <w:t xml:space="preserve">(dfobj,species==</w:t>
       </w:r>
       <w:r>
         <w:rPr>
@@ -1747,7 +1747,7 @@
     </w:lvl>
   </w:abstractNum>
   <w:abstractNum w:abstractNumId="990">
-    <w:nsid w:val="de48de16"/>
+    <w:nsid w:val="ef3436bc"/>
     <w:multiLevelType w:val="multilevel"/>
     <w:lvl w:ilvl="0">
       <w:numFmt w:val="bullet"/>

</xml_diff>